<commit_message>
Updated outline, added introduction #2
</commit_message>
<xml_diff>
--- a/documentation/COVID-19 Electricity Demand Analysis.docx
+++ b/documentation/COVID-19 Electricity Demand Analysis.docx
@@ -41,7 +41,81 @@
         <w:t>Introduction</w:t>
       </w:r>
     </w:p>
-    <w:p/>
+    <w:p>
+      <w:pPr>
+        <w:rPr>
+          <w:rFonts w:eastAsia="Times New Roman"/>
+        </w:rPr>
+      </w:pPr>
+      <w:r>
+        <w:rPr>
+          <w:rFonts w:eastAsia="Times New Roman"/>
+        </w:rPr>
+        <w:t>In the search for developing “fast indicators” to help asses the impact of coronavirus in the UK and the wider economy, electricity demand data has been identified as a candidate due to its correlation to GDP.</w:t>
+      </w:r>
+    </w:p>
+    <w:p>
+      <w:pPr>
+        <w:rPr>
+          <w:rFonts w:eastAsia="Times New Roman"/>
+        </w:rPr>
+      </w:pPr>
+      <w:r>
+        <w:rPr>
+          <w:rFonts w:eastAsia="Times New Roman"/>
+        </w:rPr>
+        <w:t xml:space="preserve">The </w:t>
+      </w:r>
+      <w:hyperlink r:id="rId9" w:history="1">
+        <w:r>
+          <w:rPr>
+            <w:rStyle w:val="Hyperlink"/>
+            <w:rFonts w:eastAsia="Times New Roman"/>
+          </w:rPr>
+          <w:t>ENTSO-E Transparency Platform</w:t>
+        </w:r>
+      </w:hyperlink>
+      <w:r>
+        <w:rPr>
+          <w:rFonts w:eastAsia="Times New Roman"/>
+        </w:rPr>
+        <w:t xml:space="preserve"> hosts a public API that gives access to datasets that record the demand for electricity in the UK and other European countries. Data from the API provided is refreshed continually, in close to real time</w:t>
+      </w:r>
+      <w:r>
+        <w:rPr>
+          <w:rFonts w:eastAsia="Times New Roman"/>
+        </w:rPr>
+        <w:t>.</w:t>
+      </w:r>
+      <w:bookmarkStart w:id="0" w:name="_GoBack"/>
+      <w:bookmarkEnd w:id="0"/>
+    </w:p>
+    <w:p>
+      <w:r>
+        <w:rPr>
+          <w:rFonts w:eastAsia="Times New Roman"/>
+        </w:rPr>
+        <w:t xml:space="preserve">This report investigates the pandemic’s effect on electricity demand, and considers how the API could be </w:t>
+      </w:r>
+      <w:r>
+        <w:rPr>
+          <w:rFonts w:eastAsia="Times New Roman"/>
+        </w:rPr>
+        <w:t>integrated</w:t>
+      </w:r>
+      <w:r>
+        <w:rPr>
+          <w:rFonts w:eastAsia="Times New Roman"/>
+        </w:rPr>
+        <w:t xml:space="preserve"> in</w:t>
+      </w:r>
+      <w:r>
+        <w:rPr>
+          <w:rFonts w:eastAsia="Times New Roman"/>
+        </w:rPr>
+        <w:t>to an analytical pipeline for monitoring the data daily.</w:t>
+      </w:r>
+    </w:p>
     <w:p>
       <w:pPr>
         <w:pStyle w:val="Heading1"/>
@@ -50,7 +124,21 @@
         <w:t>Method</w:t>
       </w:r>
     </w:p>
-    <w:p/>
+    <w:p>
+      <w:pPr>
+        <w:pStyle w:val="ListParagraph"/>
+        <w:numPr>
+          <w:ilvl w:val="0"/>
+          <w:numId w:val="4"/>
+        </w:numPr>
+      </w:pPr>
+      <w:r>
+        <w:rPr>
+          <w:rFonts w:eastAsia="Times New Roman"/>
+        </w:rPr>
+        <w:t>An overview of the steps you took to prepare and analyse the data</w:t>
+      </w:r>
+    </w:p>
     <w:p>
       <w:pPr>
         <w:pStyle w:val="Heading1"/>
@@ -59,7 +147,21 @@
         <w:t>Analysis</w:t>
       </w:r>
     </w:p>
-    <w:p/>
+    <w:p>
+      <w:pPr>
+        <w:pStyle w:val="ListParagraph"/>
+        <w:numPr>
+          <w:ilvl w:val="0"/>
+          <w:numId w:val="3"/>
+        </w:numPr>
+      </w:pPr>
+      <w:r>
+        <w:rPr>
+          <w:rFonts w:eastAsia="Times New Roman"/>
+        </w:rPr>
+        <w:t>A summary of your main findings, illustrated with effective visualisations</w:t>
+      </w:r>
+    </w:p>
     <w:p>
       <w:pPr>
         <w:pStyle w:val="Heading1"/>
@@ -68,7 +170,28 @@
         <w:t>Discussion</w:t>
       </w:r>
     </w:p>
-    <w:p/>
+    <w:p>
+      <w:pPr>
+        <w:pStyle w:val="ListParagraph"/>
+        <w:numPr>
+          <w:ilvl w:val="0"/>
+          <w:numId w:val="2"/>
+        </w:numPr>
+      </w:pPr>
+      <w:r>
+        <w:rPr>
+          <w:rFonts w:eastAsia="Times New Roman"/>
+        </w:rPr>
+        <w:t>Commentary on any limitations of the dataset and/or your approach, and the steps that could</w:t>
+      </w:r>
+      <w:r>
+        <w:rPr>
+          <w:rFonts w:eastAsia="Times New Roman"/>
+        </w:rPr>
+        <w:br/>
+        <w:t>be taken to address these in future</w:t>
+      </w:r>
+    </w:p>
     <w:p>
       <w:pPr>
         <w:pStyle w:val="Heading1"/>
@@ -77,16 +200,55 @@
         <w:t>Further Work</w:t>
       </w:r>
     </w:p>
-    <w:p/>
     <w:p>
       <w:pPr>
+        <w:pStyle w:val="ListParagraph"/>
+        <w:numPr>
+          <w:ilvl w:val="0"/>
+          <w:numId w:val="1"/>
+        </w:numPr>
+      </w:pPr>
+      <w:r>
+        <w:rPr>
+          <w:rFonts w:eastAsia="Times New Roman"/>
+        </w:rPr>
+        <w:t>A description of the analytical pipeline you would use to monitor this data daily</w:t>
+      </w:r>
+    </w:p>
+    <w:p>
+      <w:pPr>
+        <w:pStyle w:val="ListParagraph"/>
+        <w:numPr>
+          <w:ilvl w:val="0"/>
+          <w:numId w:val="1"/>
+        </w:numPr>
+      </w:pPr>
+      <w:r>
+        <w:rPr>
+          <w:rFonts w:eastAsia="Times New Roman"/>
+        </w:rPr>
+        <w:t>Any questions you would put to the senior manager who has requested the analysis, in order</w:t>
+      </w:r>
+      <w:r>
+        <w:rPr>
+          <w:rFonts w:eastAsia="Times New Roman"/>
+        </w:rPr>
+        <w:br/>
+        <w:t>to refine your approach</w:t>
+      </w:r>
+    </w:p>
+    <w:p>
+      <w:pPr>
+        <w:pStyle w:val="ListParagraph"/>
+      </w:pPr>
+    </w:p>
+    <w:p>
+      <w:pPr>
         <w:pStyle w:val="Heading1"/>
       </w:pPr>
-      <w:bookmarkStart w:id="0" w:name="_GoBack"/>
-      <w:bookmarkEnd w:id="0"/>
     </w:p>
     <w:sectPr>
-      <w:footerReference w:type="default" r:id="rId8"/>
+      <w:footerReference w:type="default" r:id="rId10"/>
       <w:pgSz w:w="11900" w:h="16840"/>
       <w:pgMar w:top="737" w:right="907" w:bottom="737" w:left="907" w:header="708" w:footer="708" w:gutter="0"/>
       <w:cols w:space="708"/>
@@ -286,6 +448,475 @@
 </w:footnotes>
 </file>
 
+<file path=word/numbering.xml><?xml version="1.0" encoding="utf-8"?>
+<w:numbering xmlns:wpc="http://schemas.microsoft.com/office/word/2010/wordprocessingCanvas" xmlns:mo="http://schemas.microsoft.com/office/mac/office/2008/main" xmlns:mc="http://schemas.openxmlformats.org/markup-compatibility/2006" xmlns:mv="urn:schemas-microsoft-com:mac:vml" xmlns:o="urn:schemas-microsoft-com:office:office" xmlns:r="http://schemas.openxmlformats.org/officeDocument/2006/relationships" xmlns:m="http://schemas.openxmlformats.org/officeDocument/2006/math" xmlns:v="urn:schemas-microsoft-com:vml" xmlns:wp14="http://schemas.microsoft.com/office/word/2010/wordprocessingDrawing" xmlns:wp="http://schemas.openxmlformats.org/drawingml/2006/wordprocessingDrawing" xmlns:w10="urn:schemas-microsoft-com:office:word" xmlns:w="http://schemas.openxmlformats.org/wordprocessingml/2006/main" xmlns:w14="http://schemas.microsoft.com/office/word/2010/wordml" xmlns:wpg="http://schemas.microsoft.com/office/word/2010/wordprocessingGroup" xmlns:wpi="http://schemas.microsoft.com/office/word/2010/wordprocessingInk" xmlns:wne="http://schemas.microsoft.com/office/word/2006/wordml" xmlns:wps="http://schemas.microsoft.com/office/word/2010/wordprocessingShape" mc:Ignorable="w14 wp14">
+  <w:abstractNum w:abstractNumId="0">
+    <w:nsid w:val="060345A0"/>
+    <w:multiLevelType w:val="hybridMultilevel"/>
+    <w:tmpl w:val="879CE026"/>
+    <w:lvl w:ilvl="0" w:tplc="04090001">
+      <w:start w:val="1"/>
+      <w:numFmt w:val="bullet"/>
+      <w:lvlText w:val=""/>
+      <w:lvlJc w:val="left"/>
+      <w:pPr>
+        <w:ind w:left="720" w:hanging="360"/>
+      </w:pPr>
+      <w:rPr>
+        <w:rFonts w:ascii="Symbol" w:hAnsi="Symbol" w:hint="default"/>
+      </w:rPr>
+    </w:lvl>
+    <w:lvl w:ilvl="1" w:tplc="04090003" w:tentative="1">
+      <w:start w:val="1"/>
+      <w:numFmt w:val="bullet"/>
+      <w:lvlText w:val="o"/>
+      <w:lvlJc w:val="left"/>
+      <w:pPr>
+        <w:ind w:left="1440" w:hanging="360"/>
+      </w:pPr>
+      <w:rPr>
+        <w:rFonts w:ascii="Courier New" w:hAnsi="Courier New" w:hint="default"/>
+      </w:rPr>
+    </w:lvl>
+    <w:lvl w:ilvl="2" w:tplc="04090005" w:tentative="1">
+      <w:start w:val="1"/>
+      <w:numFmt w:val="bullet"/>
+      <w:lvlText w:val=""/>
+      <w:lvlJc w:val="left"/>
+      <w:pPr>
+        <w:ind w:left="2160" w:hanging="360"/>
+      </w:pPr>
+      <w:rPr>
+        <w:rFonts w:ascii="Wingdings" w:hAnsi="Wingdings" w:hint="default"/>
+      </w:rPr>
+    </w:lvl>
+    <w:lvl w:ilvl="3" w:tplc="04090001" w:tentative="1">
+      <w:start w:val="1"/>
+      <w:numFmt w:val="bullet"/>
+      <w:lvlText w:val=""/>
+      <w:lvlJc w:val="left"/>
+      <w:pPr>
+        <w:ind w:left="2880" w:hanging="360"/>
+      </w:pPr>
+      <w:rPr>
+        <w:rFonts w:ascii="Symbol" w:hAnsi="Symbol" w:hint="default"/>
+      </w:rPr>
+    </w:lvl>
+    <w:lvl w:ilvl="4" w:tplc="04090003" w:tentative="1">
+      <w:start w:val="1"/>
+      <w:numFmt w:val="bullet"/>
+      <w:lvlText w:val="o"/>
+      <w:lvlJc w:val="left"/>
+      <w:pPr>
+        <w:ind w:left="3600" w:hanging="360"/>
+      </w:pPr>
+      <w:rPr>
+        <w:rFonts w:ascii="Courier New" w:hAnsi="Courier New" w:hint="default"/>
+      </w:rPr>
+    </w:lvl>
+    <w:lvl w:ilvl="5" w:tplc="04090005" w:tentative="1">
+      <w:start w:val="1"/>
+      <w:numFmt w:val="bullet"/>
+      <w:lvlText w:val=""/>
+      <w:lvlJc w:val="left"/>
+      <w:pPr>
+        <w:ind w:left="4320" w:hanging="360"/>
+      </w:pPr>
+      <w:rPr>
+        <w:rFonts w:ascii="Wingdings" w:hAnsi="Wingdings" w:hint="default"/>
+      </w:rPr>
+    </w:lvl>
+    <w:lvl w:ilvl="6" w:tplc="04090001" w:tentative="1">
+      <w:start w:val="1"/>
+      <w:numFmt w:val="bullet"/>
+      <w:lvlText w:val=""/>
+      <w:lvlJc w:val="left"/>
+      <w:pPr>
+        <w:ind w:left="5040" w:hanging="360"/>
+      </w:pPr>
+      <w:rPr>
+        <w:rFonts w:ascii="Symbol" w:hAnsi="Symbol" w:hint="default"/>
+      </w:rPr>
+    </w:lvl>
+    <w:lvl w:ilvl="7" w:tplc="04090003" w:tentative="1">
+      <w:start w:val="1"/>
+      <w:numFmt w:val="bullet"/>
+      <w:lvlText w:val="o"/>
+      <w:lvlJc w:val="left"/>
+      <w:pPr>
+        <w:ind w:left="5760" w:hanging="360"/>
+      </w:pPr>
+      <w:rPr>
+        <w:rFonts w:ascii="Courier New" w:hAnsi="Courier New" w:hint="default"/>
+      </w:rPr>
+    </w:lvl>
+    <w:lvl w:ilvl="8" w:tplc="04090005" w:tentative="1">
+      <w:start w:val="1"/>
+      <w:numFmt w:val="bullet"/>
+      <w:lvlText w:val=""/>
+      <w:lvlJc w:val="left"/>
+      <w:pPr>
+        <w:ind w:left="6480" w:hanging="360"/>
+      </w:pPr>
+      <w:rPr>
+        <w:rFonts w:ascii="Wingdings" w:hAnsi="Wingdings" w:hint="default"/>
+      </w:rPr>
+    </w:lvl>
+  </w:abstractNum>
+  <w:abstractNum w:abstractNumId="1">
+    <w:nsid w:val="23785D10"/>
+    <w:multiLevelType w:val="hybridMultilevel"/>
+    <w:tmpl w:val="0D48FC5E"/>
+    <w:lvl w:ilvl="0" w:tplc="04090001">
+      <w:start w:val="1"/>
+      <w:numFmt w:val="bullet"/>
+      <w:lvlText w:val=""/>
+      <w:lvlJc w:val="left"/>
+      <w:pPr>
+        <w:ind w:left="720" w:hanging="360"/>
+      </w:pPr>
+      <w:rPr>
+        <w:rFonts w:ascii="Symbol" w:hAnsi="Symbol" w:hint="default"/>
+      </w:rPr>
+    </w:lvl>
+    <w:lvl w:ilvl="1" w:tplc="04090003" w:tentative="1">
+      <w:start w:val="1"/>
+      <w:numFmt w:val="bullet"/>
+      <w:lvlText w:val="o"/>
+      <w:lvlJc w:val="left"/>
+      <w:pPr>
+        <w:ind w:left="1440" w:hanging="360"/>
+      </w:pPr>
+      <w:rPr>
+        <w:rFonts w:ascii="Courier New" w:hAnsi="Courier New" w:hint="default"/>
+      </w:rPr>
+    </w:lvl>
+    <w:lvl w:ilvl="2" w:tplc="04090005" w:tentative="1">
+      <w:start w:val="1"/>
+      <w:numFmt w:val="bullet"/>
+      <w:lvlText w:val=""/>
+      <w:lvlJc w:val="left"/>
+      <w:pPr>
+        <w:ind w:left="2160" w:hanging="360"/>
+      </w:pPr>
+      <w:rPr>
+        <w:rFonts w:ascii="Wingdings" w:hAnsi="Wingdings" w:hint="default"/>
+      </w:rPr>
+    </w:lvl>
+    <w:lvl w:ilvl="3" w:tplc="04090001" w:tentative="1">
+      <w:start w:val="1"/>
+      <w:numFmt w:val="bullet"/>
+      <w:lvlText w:val=""/>
+      <w:lvlJc w:val="left"/>
+      <w:pPr>
+        <w:ind w:left="2880" w:hanging="360"/>
+      </w:pPr>
+      <w:rPr>
+        <w:rFonts w:ascii="Symbol" w:hAnsi="Symbol" w:hint="default"/>
+      </w:rPr>
+    </w:lvl>
+    <w:lvl w:ilvl="4" w:tplc="04090003" w:tentative="1">
+      <w:start w:val="1"/>
+      <w:numFmt w:val="bullet"/>
+      <w:lvlText w:val="o"/>
+      <w:lvlJc w:val="left"/>
+      <w:pPr>
+        <w:ind w:left="3600" w:hanging="360"/>
+      </w:pPr>
+      <w:rPr>
+        <w:rFonts w:ascii="Courier New" w:hAnsi="Courier New" w:hint="default"/>
+      </w:rPr>
+    </w:lvl>
+    <w:lvl w:ilvl="5" w:tplc="04090005" w:tentative="1">
+      <w:start w:val="1"/>
+      <w:numFmt w:val="bullet"/>
+      <w:lvlText w:val=""/>
+      <w:lvlJc w:val="left"/>
+      <w:pPr>
+        <w:ind w:left="4320" w:hanging="360"/>
+      </w:pPr>
+      <w:rPr>
+        <w:rFonts w:ascii="Wingdings" w:hAnsi="Wingdings" w:hint="default"/>
+      </w:rPr>
+    </w:lvl>
+    <w:lvl w:ilvl="6" w:tplc="04090001" w:tentative="1">
+      <w:start w:val="1"/>
+      <w:numFmt w:val="bullet"/>
+      <w:lvlText w:val=""/>
+      <w:lvlJc w:val="left"/>
+      <w:pPr>
+        <w:ind w:left="5040" w:hanging="360"/>
+      </w:pPr>
+      <w:rPr>
+        <w:rFonts w:ascii="Symbol" w:hAnsi="Symbol" w:hint="default"/>
+      </w:rPr>
+    </w:lvl>
+    <w:lvl w:ilvl="7" w:tplc="04090003" w:tentative="1">
+      <w:start w:val="1"/>
+      <w:numFmt w:val="bullet"/>
+      <w:lvlText w:val="o"/>
+      <w:lvlJc w:val="left"/>
+      <w:pPr>
+        <w:ind w:left="5760" w:hanging="360"/>
+      </w:pPr>
+      <w:rPr>
+        <w:rFonts w:ascii="Courier New" w:hAnsi="Courier New" w:hint="default"/>
+      </w:rPr>
+    </w:lvl>
+    <w:lvl w:ilvl="8" w:tplc="04090005" w:tentative="1">
+      <w:start w:val="1"/>
+      <w:numFmt w:val="bullet"/>
+      <w:lvlText w:val=""/>
+      <w:lvlJc w:val="left"/>
+      <w:pPr>
+        <w:ind w:left="6480" w:hanging="360"/>
+      </w:pPr>
+      <w:rPr>
+        <w:rFonts w:ascii="Wingdings" w:hAnsi="Wingdings" w:hint="default"/>
+      </w:rPr>
+    </w:lvl>
+  </w:abstractNum>
+  <w:abstractNum w:abstractNumId="2">
+    <w:nsid w:val="598F1EFC"/>
+    <w:multiLevelType w:val="hybridMultilevel"/>
+    <w:tmpl w:val="BA5A991A"/>
+    <w:lvl w:ilvl="0" w:tplc="04090001">
+      <w:start w:val="1"/>
+      <w:numFmt w:val="bullet"/>
+      <w:lvlText w:val=""/>
+      <w:lvlJc w:val="left"/>
+      <w:pPr>
+        <w:ind w:left="720" w:hanging="360"/>
+      </w:pPr>
+      <w:rPr>
+        <w:rFonts w:ascii="Symbol" w:hAnsi="Symbol" w:hint="default"/>
+      </w:rPr>
+    </w:lvl>
+    <w:lvl w:ilvl="1" w:tplc="04090003" w:tentative="1">
+      <w:start w:val="1"/>
+      <w:numFmt w:val="bullet"/>
+      <w:lvlText w:val="o"/>
+      <w:lvlJc w:val="left"/>
+      <w:pPr>
+        <w:ind w:left="1440" w:hanging="360"/>
+      </w:pPr>
+      <w:rPr>
+        <w:rFonts w:ascii="Courier New" w:hAnsi="Courier New" w:hint="default"/>
+      </w:rPr>
+    </w:lvl>
+    <w:lvl w:ilvl="2" w:tplc="04090005" w:tentative="1">
+      <w:start w:val="1"/>
+      <w:numFmt w:val="bullet"/>
+      <w:lvlText w:val=""/>
+      <w:lvlJc w:val="left"/>
+      <w:pPr>
+        <w:ind w:left="2160" w:hanging="360"/>
+      </w:pPr>
+      <w:rPr>
+        <w:rFonts w:ascii="Wingdings" w:hAnsi="Wingdings" w:hint="default"/>
+      </w:rPr>
+    </w:lvl>
+    <w:lvl w:ilvl="3" w:tplc="04090001" w:tentative="1">
+      <w:start w:val="1"/>
+      <w:numFmt w:val="bullet"/>
+      <w:lvlText w:val=""/>
+      <w:lvlJc w:val="left"/>
+      <w:pPr>
+        <w:ind w:left="2880" w:hanging="360"/>
+      </w:pPr>
+      <w:rPr>
+        <w:rFonts w:ascii="Symbol" w:hAnsi="Symbol" w:hint="default"/>
+      </w:rPr>
+    </w:lvl>
+    <w:lvl w:ilvl="4" w:tplc="04090003" w:tentative="1">
+      <w:start w:val="1"/>
+      <w:numFmt w:val="bullet"/>
+      <w:lvlText w:val="o"/>
+      <w:lvlJc w:val="left"/>
+      <w:pPr>
+        <w:ind w:left="3600" w:hanging="360"/>
+      </w:pPr>
+      <w:rPr>
+        <w:rFonts w:ascii="Courier New" w:hAnsi="Courier New" w:hint="default"/>
+      </w:rPr>
+    </w:lvl>
+    <w:lvl w:ilvl="5" w:tplc="04090005" w:tentative="1">
+      <w:start w:val="1"/>
+      <w:numFmt w:val="bullet"/>
+      <w:lvlText w:val=""/>
+      <w:lvlJc w:val="left"/>
+      <w:pPr>
+        <w:ind w:left="4320" w:hanging="360"/>
+      </w:pPr>
+      <w:rPr>
+        <w:rFonts w:ascii="Wingdings" w:hAnsi="Wingdings" w:hint="default"/>
+      </w:rPr>
+    </w:lvl>
+    <w:lvl w:ilvl="6" w:tplc="04090001" w:tentative="1">
+      <w:start w:val="1"/>
+      <w:numFmt w:val="bullet"/>
+      <w:lvlText w:val=""/>
+      <w:lvlJc w:val="left"/>
+      <w:pPr>
+        <w:ind w:left="5040" w:hanging="360"/>
+      </w:pPr>
+      <w:rPr>
+        <w:rFonts w:ascii="Symbol" w:hAnsi="Symbol" w:hint="default"/>
+      </w:rPr>
+    </w:lvl>
+    <w:lvl w:ilvl="7" w:tplc="04090003" w:tentative="1">
+      <w:start w:val="1"/>
+      <w:numFmt w:val="bullet"/>
+      <w:lvlText w:val="o"/>
+      <w:lvlJc w:val="left"/>
+      <w:pPr>
+        <w:ind w:left="5760" w:hanging="360"/>
+      </w:pPr>
+      <w:rPr>
+        <w:rFonts w:ascii="Courier New" w:hAnsi="Courier New" w:hint="default"/>
+      </w:rPr>
+    </w:lvl>
+    <w:lvl w:ilvl="8" w:tplc="04090005" w:tentative="1">
+      <w:start w:val="1"/>
+      <w:numFmt w:val="bullet"/>
+      <w:lvlText w:val=""/>
+      <w:lvlJc w:val="left"/>
+      <w:pPr>
+        <w:ind w:left="6480" w:hanging="360"/>
+      </w:pPr>
+      <w:rPr>
+        <w:rFonts w:ascii="Wingdings" w:hAnsi="Wingdings" w:hint="default"/>
+      </w:rPr>
+    </w:lvl>
+  </w:abstractNum>
+  <w:abstractNum w:abstractNumId="3">
+    <w:nsid w:val="5A2D3A8F"/>
+    <w:multiLevelType w:val="hybridMultilevel"/>
+    <w:tmpl w:val="970C0C82"/>
+    <w:lvl w:ilvl="0" w:tplc="04090001">
+      <w:start w:val="1"/>
+      <w:numFmt w:val="bullet"/>
+      <w:lvlText w:val=""/>
+      <w:lvlJc w:val="left"/>
+      <w:pPr>
+        <w:ind w:left="720" w:hanging="360"/>
+      </w:pPr>
+      <w:rPr>
+        <w:rFonts w:ascii="Symbol" w:hAnsi="Symbol" w:hint="default"/>
+      </w:rPr>
+    </w:lvl>
+    <w:lvl w:ilvl="1" w:tplc="04090003" w:tentative="1">
+      <w:start w:val="1"/>
+      <w:numFmt w:val="bullet"/>
+      <w:lvlText w:val="o"/>
+      <w:lvlJc w:val="left"/>
+      <w:pPr>
+        <w:ind w:left="1440" w:hanging="360"/>
+      </w:pPr>
+      <w:rPr>
+        <w:rFonts w:ascii="Courier New" w:hAnsi="Courier New" w:hint="default"/>
+      </w:rPr>
+    </w:lvl>
+    <w:lvl w:ilvl="2" w:tplc="04090005" w:tentative="1">
+      <w:start w:val="1"/>
+      <w:numFmt w:val="bullet"/>
+      <w:lvlText w:val=""/>
+      <w:lvlJc w:val="left"/>
+      <w:pPr>
+        <w:ind w:left="2160" w:hanging="360"/>
+      </w:pPr>
+      <w:rPr>
+        <w:rFonts w:ascii="Wingdings" w:hAnsi="Wingdings" w:hint="default"/>
+      </w:rPr>
+    </w:lvl>
+    <w:lvl w:ilvl="3" w:tplc="04090001" w:tentative="1">
+      <w:start w:val="1"/>
+      <w:numFmt w:val="bullet"/>
+      <w:lvlText w:val=""/>
+      <w:lvlJc w:val="left"/>
+      <w:pPr>
+        <w:ind w:left="2880" w:hanging="360"/>
+      </w:pPr>
+      <w:rPr>
+        <w:rFonts w:ascii="Symbol" w:hAnsi="Symbol" w:hint="default"/>
+      </w:rPr>
+    </w:lvl>
+    <w:lvl w:ilvl="4" w:tplc="04090003" w:tentative="1">
+      <w:start w:val="1"/>
+      <w:numFmt w:val="bullet"/>
+      <w:lvlText w:val="o"/>
+      <w:lvlJc w:val="left"/>
+      <w:pPr>
+        <w:ind w:left="3600" w:hanging="360"/>
+      </w:pPr>
+      <w:rPr>
+        <w:rFonts w:ascii="Courier New" w:hAnsi="Courier New" w:hint="default"/>
+      </w:rPr>
+    </w:lvl>
+    <w:lvl w:ilvl="5" w:tplc="04090005" w:tentative="1">
+      <w:start w:val="1"/>
+      <w:numFmt w:val="bullet"/>
+      <w:lvlText w:val=""/>
+      <w:lvlJc w:val="left"/>
+      <w:pPr>
+        <w:ind w:left="4320" w:hanging="360"/>
+      </w:pPr>
+      <w:rPr>
+        <w:rFonts w:ascii="Wingdings" w:hAnsi="Wingdings" w:hint="default"/>
+      </w:rPr>
+    </w:lvl>
+    <w:lvl w:ilvl="6" w:tplc="04090001" w:tentative="1">
+      <w:start w:val="1"/>
+      <w:numFmt w:val="bullet"/>
+      <w:lvlText w:val=""/>
+      <w:lvlJc w:val="left"/>
+      <w:pPr>
+        <w:ind w:left="5040" w:hanging="360"/>
+      </w:pPr>
+      <w:rPr>
+        <w:rFonts w:ascii="Symbol" w:hAnsi="Symbol" w:hint="default"/>
+      </w:rPr>
+    </w:lvl>
+    <w:lvl w:ilvl="7" w:tplc="04090003" w:tentative="1">
+      <w:start w:val="1"/>
+      <w:numFmt w:val="bullet"/>
+      <w:lvlText w:val="o"/>
+      <w:lvlJc w:val="left"/>
+      <w:pPr>
+        <w:ind w:left="5760" w:hanging="360"/>
+      </w:pPr>
+      <w:rPr>
+        <w:rFonts w:ascii="Courier New" w:hAnsi="Courier New" w:hint="default"/>
+      </w:rPr>
+    </w:lvl>
+    <w:lvl w:ilvl="8" w:tplc="04090005" w:tentative="1">
+      <w:start w:val="1"/>
+      <w:numFmt w:val="bullet"/>
+      <w:lvlText w:val=""/>
+      <w:lvlJc w:val="left"/>
+      <w:pPr>
+        <w:ind w:left="6480" w:hanging="360"/>
+      </w:pPr>
+      <w:rPr>
+        <w:rFonts w:ascii="Wingdings" w:hAnsi="Wingdings" w:hint="default"/>
+      </w:rPr>
+    </w:lvl>
+  </w:abstractNum>
+  <w:num w:numId="1">
+    <w:abstractNumId w:val="3"/>
+  </w:num>
+  <w:num w:numId="2">
+    <w:abstractNumId w:val="2"/>
+  </w:num>
+  <w:num w:numId="3">
+    <w:abstractNumId w:val="0"/>
+  </w:num>
+  <w:num w:numId="4">
+    <w:abstractNumId w:val="1"/>
+  </w:num>
+</w:numbering>
+</file>
+
 <file path=word/styles.xml><?xml version="1.0" encoding="utf-8"?>
 <w:styles xmlns:mc="http://schemas.openxmlformats.org/markup-compatibility/2006" xmlns:r="http://schemas.openxmlformats.org/officeDocument/2006/relationships" xmlns:w="http://schemas.openxmlformats.org/wordprocessingml/2006/main" xmlns:w14="http://schemas.microsoft.com/office/word/2010/wordml" mc:Ignorable="w14">
   <w:docDefaults>
@@ -441,9 +1072,9 @@
   <w:style w:type="paragraph" w:default="1" w:styleId="Normal">
     <w:name w:val="Normal"/>
     <w:qFormat/>
-    <w:rsid w:val="002F1E1F"/>
+    <w:rsid w:val="008C4857"/>
     <w:pPr>
-      <w:spacing w:line="288" w:lineRule="auto"/>
+      <w:spacing w:after="60" w:line="288" w:lineRule="auto"/>
       <w:jc w:val="both"/>
     </w:pPr>
     <w:rPr>
@@ -458,7 +1089,7 @@
     <w:link w:val="Heading1Char"/>
     <w:uiPriority w:val="9"/>
     <w:qFormat/>
-    <w:rsid w:val="001E39E4"/>
+    <w:rsid w:val="007F25FC"/>
     <w:pPr>
       <w:keepNext/>
       <w:keepLines/>
@@ -467,7 +1098,6 @@
     </w:pPr>
     <w:rPr>
       <w:rFonts w:asciiTheme="majorHAnsi" w:eastAsiaTheme="majorEastAsia" w:hAnsiTheme="majorHAnsi" w:cstheme="majorBidi"/>
-      <w:b/>
       <w:bCs/>
       <w:color w:val="345A8A" w:themeColor="accent1" w:themeShade="B5"/>
       <w:sz w:val="32"/>
@@ -477,7 +1107,6 @@
   <w:style w:type="character" w:default="1" w:styleId="DefaultParagraphFont">
     <w:name w:val="Default Paragraph Font"/>
     <w:uiPriority w:val="1"/>
-    <w:semiHidden/>
     <w:unhideWhenUsed/>
   </w:style>
   <w:style w:type="table" w:default="1" w:styleId="TableNormal">
@@ -593,10 +1222,9 @@
     <w:basedOn w:val="DefaultParagraphFont"/>
     <w:link w:val="Heading1"/>
     <w:uiPriority w:val="9"/>
-    <w:rsid w:val="001E39E4"/>
+    <w:rsid w:val="007F25FC"/>
     <w:rPr>
       <w:rFonts w:asciiTheme="majorHAnsi" w:eastAsiaTheme="majorEastAsia" w:hAnsiTheme="majorHAnsi" w:cstheme="majorBidi"/>
-      <w:b/>
       <w:bCs/>
       <w:color w:val="345A8A" w:themeColor="accent1" w:themeShade="B5"/>
       <w:sz w:val="32"/>
@@ -758,6 +1386,17 @@
         <w:shd w:val="clear" w:color="auto" w:fill="D3DFEE" w:themeFill="accent1" w:themeFillTint="3F"/>
       </w:tcPr>
     </w:tblStylePr>
+  </w:style>
+  <w:style w:type="paragraph" w:styleId="ListParagraph">
+    <w:name w:val="List Paragraph"/>
+    <w:basedOn w:val="Normal"/>
+    <w:uiPriority w:val="34"/>
+    <w:qFormat/>
+    <w:rsid w:val="007F25FC"/>
+    <w:pPr>
+      <w:ind w:left="720"/>
+      <w:contextualSpacing/>
+    </w:pPr>
   </w:style>
 </w:styles>
 </file>
@@ -917,9 +1556,9 @@
   <w:style w:type="paragraph" w:default="1" w:styleId="Normal">
     <w:name w:val="Normal"/>
     <w:qFormat/>
-    <w:rsid w:val="002F1E1F"/>
+    <w:rsid w:val="008C4857"/>
     <w:pPr>
-      <w:spacing w:line="288" w:lineRule="auto"/>
+      <w:spacing w:after="60" w:line="288" w:lineRule="auto"/>
       <w:jc w:val="both"/>
     </w:pPr>
     <w:rPr>
@@ -934,7 +1573,7 @@
     <w:link w:val="Heading1Char"/>
     <w:uiPriority w:val="9"/>
     <w:qFormat/>
-    <w:rsid w:val="001E39E4"/>
+    <w:rsid w:val="007F25FC"/>
     <w:pPr>
       <w:keepNext/>
       <w:keepLines/>
@@ -943,7 +1582,6 @@
     </w:pPr>
     <w:rPr>
       <w:rFonts w:asciiTheme="majorHAnsi" w:eastAsiaTheme="majorEastAsia" w:hAnsiTheme="majorHAnsi" w:cstheme="majorBidi"/>
-      <w:b/>
       <w:bCs/>
       <w:color w:val="345A8A" w:themeColor="accent1" w:themeShade="B5"/>
       <w:sz w:val="32"/>
@@ -953,7 +1591,6 @@
   <w:style w:type="character" w:default="1" w:styleId="DefaultParagraphFont">
     <w:name w:val="Default Paragraph Font"/>
     <w:uiPriority w:val="1"/>
-    <w:semiHidden/>
     <w:unhideWhenUsed/>
   </w:style>
   <w:style w:type="table" w:default="1" w:styleId="TableNormal">
@@ -1069,10 +1706,9 @@
     <w:basedOn w:val="DefaultParagraphFont"/>
     <w:link w:val="Heading1"/>
     <w:uiPriority w:val="9"/>
-    <w:rsid w:val="001E39E4"/>
+    <w:rsid w:val="007F25FC"/>
     <w:rPr>
       <w:rFonts w:asciiTheme="majorHAnsi" w:eastAsiaTheme="majorEastAsia" w:hAnsiTheme="majorHAnsi" w:cstheme="majorBidi"/>
-      <w:b/>
       <w:bCs/>
       <w:color w:val="345A8A" w:themeColor="accent1" w:themeShade="B5"/>
       <w:sz w:val="32"/>
@@ -1234,6 +1870,17 @@
         <w:shd w:val="clear" w:color="auto" w:fill="D3DFEE" w:themeFill="accent1" w:themeFillTint="3F"/>
       </w:tcPr>
     </w:tblStylePr>
+  </w:style>
+  <w:style w:type="paragraph" w:styleId="ListParagraph">
+    <w:name w:val="List Paragraph"/>
+    <w:basedOn w:val="Normal"/>
+    <w:uiPriority w:val="34"/>
+    <w:qFormat/>
+    <w:rsid w:val="007F25FC"/>
+    <w:pPr>
+      <w:ind w:left="720"/>
+      <w:contextualSpacing/>
+    </w:pPr>
   </w:style>
 </w:styles>
 </file>
@@ -1277,6 +1924,34 @@
 
 <file path=word/glossary/fontTable.xml><?xml version="1.0" encoding="utf-8"?>
 <w:fonts xmlns:mc="http://schemas.openxmlformats.org/markup-compatibility/2006" xmlns:r="http://schemas.openxmlformats.org/officeDocument/2006/relationships" xmlns:w="http://schemas.openxmlformats.org/wordprocessingml/2006/main" xmlns:w14="http://schemas.microsoft.com/office/word/2010/wordml" mc:Ignorable="w14">
+  <w:font w:name="Symbol">
+    <w:panose1 w:val="00000000000000000000"/>
+    <w:charset w:val="02"/>
+    <w:family w:val="auto"/>
+    <w:pitch w:val="variable"/>
+    <w:sig w:usb0="00000000" w:usb1="10000000" w:usb2="00000000" w:usb3="00000000" w:csb0="80000000" w:csb1="00000000"/>
+  </w:font>
+  <w:font w:name="Times New Roman">
+    <w:panose1 w:val="02020603050405020304"/>
+    <w:charset w:val="00"/>
+    <w:family w:val="auto"/>
+    <w:pitch w:val="variable"/>
+    <w:sig w:usb0="E0002AFF" w:usb1="C0007841" w:usb2="00000009" w:usb3="00000000" w:csb0="000001FF" w:csb1="00000000"/>
+  </w:font>
+  <w:font w:name="Courier New">
+    <w:panose1 w:val="02070309020205020404"/>
+    <w:charset w:val="00"/>
+    <w:family w:val="auto"/>
+    <w:pitch w:val="variable"/>
+    <w:sig w:usb0="E0002AFF" w:usb1="C0007843" w:usb2="00000009" w:usb3="00000000" w:csb0="000001FF" w:csb1="00000000"/>
+  </w:font>
+  <w:font w:name="Wingdings">
+    <w:panose1 w:val="05000000000000000000"/>
+    <w:charset w:val="02"/>
+    <w:family w:val="auto"/>
+    <w:pitch w:val="variable"/>
+    <w:sig w:usb0="00000000" w:usb1="10000000" w:usb2="00000000" w:usb3="00000000" w:csb0="80000000" w:csb1="00000000"/>
+  </w:font>
   <w:font w:name="Cambria">
     <w:panose1 w:val="02040503050406030204"/>
     <w:charset w:val="00"/>
@@ -1289,13 +1964,6 @@
     <w:family w:val="auto"/>
     <w:pitch w:val="variable"/>
     <w:sig w:usb0="E00002FF" w:usb1="6AC7FDFB" w:usb2="00000012" w:usb3="00000000" w:csb0="0002009F" w:csb1="00000000"/>
-  </w:font>
-  <w:font w:name="Times New Roman">
-    <w:panose1 w:val="02020603050405020304"/>
-    <w:charset w:val="00"/>
-    <w:family w:val="auto"/>
-    <w:pitch w:val="variable"/>
-    <w:sig w:usb0="E0002AFF" w:usb1="C0007841" w:usb2="00000009" w:usb3="00000000" w:csb0="000001FF" w:csb1="00000000"/>
   </w:font>
   <w:font w:name="Calibri">
     <w:panose1 w:val="020F0502020204030204"/>
@@ -1335,6 +2003,7 @@
   <w:rsids>
     <w:rsidRoot w:val="003675DD"/>
     <w:rsid w:val="003675DD"/>
+    <w:rsid w:val="00B87B8A"/>
   </w:rsids>
   <m:mathPr>
     <m:mathFont m:val="Cambria Math"/>
@@ -2094,7 +2763,7 @@
 </file>
 
 <file path=customXml/itemProps1.xml><?xml version="1.0" encoding="utf-8"?>
-<ds:datastoreItem xmlns:ds="http://schemas.openxmlformats.org/officeDocument/2006/customXml" ds:itemID="{C68DFC2A-53BD-8644-812E-F26727549568}">
+<ds:datastoreItem xmlns:ds="http://schemas.openxmlformats.org/officeDocument/2006/customXml" ds:itemID="{F38413F3-4C3A-E94A-A40D-D95DE2E3564F}">
   <ds:schemaRefs>
     <ds:schemaRef ds:uri="http://schemas.openxmlformats.org/officeDocument/2006/bibliography"/>
   </ds:schemaRefs>

</xml_diff>